<commit_message>
added para:what does async mean
</commit_message>
<xml_diff>
--- a/Assignment 2 - Async/Async.docx
+++ b/Assignment 2 - Async/Async.docx
@@ -38,11 +38,49 @@
       <w:r>
         <w:t xml:space="preserve">from </w:t>
       </w:r>
+      <w:r>
+        <w:t>a web url.</w:t>
+      </w:r>
+    </w:p>
+    <w:p>
+      <w:pPr>
+        <w:pStyle w:val="Heading1"/>
+        <w:rPr>
+          <w:u w:val="single"/>
+        </w:rPr>
+      </w:pPr>
+      <w:r>
+        <w:rPr>
+          <w:u w:val="single"/>
+        </w:rPr>
+        <w:t>What does async mean?</w:t>
+      </w:r>
+    </w:p>
+    <w:p>
+      <w:r>
+        <w:tab/>
+        <w:t xml:space="preserve">In simple words async allows multiple tasks to run concurrently within a single thread. Meanwhile, in synchronous, no tasks overlap in processing (i.e. one task cannot start until there are no tasks currently running). This should not be confused with multithreading, as it is suitable for CPU-bound tasks, while async is suitable for IO-bound tasks. </w:t>
+      </w:r>
+    </w:p>
+    <w:p>
+      <w:r>
+        <w:tab/>
+        <w:t xml:space="preserve">Moreover, in async we reach a time when we need to wait for the result of an </w:t>
+      </w:r>
+      <w:r>
+        <w:t xml:space="preserve">asynchronous process. This is where we use .await function in Rust. The values we get from these awaited functions are called </w:t>
+      </w:r>
+      <w:r>
+        <w:rPr>
+          <w:b/>
+        </w:rPr>
+        <w:t>Futures</w:t>
+      </w:r>
+      <w:r>
+        <w:t>.</w:t>
+      </w:r>
       <w:bookmarkStart w:id="0" w:name="_GoBack"/>
       <w:bookmarkEnd w:id="0"/>
-      <w:r>
-        <w:t>a web url.</w:t>
-      </w:r>
     </w:p>
     <w:sectPr>
       <w:headerReference w:type="default" r:id="rId6"/>

</xml_diff>

<commit_message>
added sync vs async picture
</commit_message>
<xml_diff>
--- a/Assignment 2 - Async/Async.docx
+++ b/Assignment 2 - Async/Async.docx
@@ -9,11 +9,19 @@
           <w:u w:val="single"/>
         </w:rPr>
       </w:pPr>
+      <w:proofErr w:type="spellStart"/>
       <w:r>
         <w:rPr>
           <w:u w:val="single"/>
         </w:rPr>
-        <w:t>Async Article Summary</w:t>
+        <w:t>Async</w:t>
+      </w:r>
+      <w:proofErr w:type="spellEnd"/>
+      <w:r>
+        <w:rPr>
+          <w:u w:val="single"/>
+        </w:rPr>
+        <w:t xml:space="preserve"> Article Summary</w:t>
       </w:r>
     </w:p>
     <w:p>
@@ -33,13 +41,39 @@
     <w:p>
       <w:r>
         <w:tab/>
-        <w:t xml:space="preserve">This article focuses on the async feature added in Rust language and give a simple and brief explanation of how this feature works. There is also a tutorial on how to use async to fetch data </w:t>
+        <w:t xml:space="preserve">This article focuses on the </w:t>
+      </w:r>
+      <w:proofErr w:type="spellStart"/>
+      <w:r>
+        <w:t>async</w:t>
+      </w:r>
+      <w:proofErr w:type="spellEnd"/>
+      <w:r>
+        <w:t xml:space="preserve"> feature added in Rust language and give a simple and brief explanation of how this feature works. There is also a tutorial on how to use </w:t>
+      </w:r>
+      <w:proofErr w:type="spellStart"/>
+      <w:r>
+        <w:t>async</w:t>
+      </w:r>
+      <w:proofErr w:type="spellEnd"/>
+      <w:r>
+        <w:t xml:space="preserve"> to fetch data </w:t>
       </w:r>
       <w:r>
         <w:t xml:space="preserve">from </w:t>
       </w:r>
       <w:r>
-        <w:t>a web url.</w:t>
+        <w:t xml:space="preserve">a web </w:t>
+      </w:r>
+      <w:proofErr w:type="spellStart"/>
+      <w:proofErr w:type="gramStart"/>
+      <w:r>
+        <w:t>url</w:t>
+      </w:r>
+      <w:proofErr w:type="spellEnd"/>
+      <w:proofErr w:type="gramEnd"/>
+      <w:r>
+        <w:t>.</w:t>
       </w:r>
     </w:p>
     <w:p>
@@ -53,19 +87,72 @@
         <w:rPr>
           <w:u w:val="single"/>
         </w:rPr>
-        <w:t>What does async mean?</w:t>
+        <w:t xml:space="preserve">What does </w:t>
+      </w:r>
+      <w:proofErr w:type="spellStart"/>
+      <w:r>
+        <w:rPr>
+          <w:u w:val="single"/>
+        </w:rPr>
+        <w:t>async</w:t>
+      </w:r>
+      <w:proofErr w:type="spellEnd"/>
+      <w:r>
+        <w:rPr>
+          <w:u w:val="single"/>
+        </w:rPr>
+        <w:t xml:space="preserve"> mean?</w:t>
       </w:r>
     </w:p>
     <w:p>
       <w:r>
         <w:tab/>
-        <w:t xml:space="preserve">In simple words async allows multiple tasks to run concurrently within a single thread. Meanwhile, in synchronous, no tasks overlap in processing (i.e. one task cannot start until there are no tasks currently running). This should not be confused with multithreading, as it is suitable for CPU-bound tasks, while async is suitable for IO-bound tasks. </w:t>
+        <w:t xml:space="preserve">In simple words </w:t>
+      </w:r>
+      <w:proofErr w:type="spellStart"/>
+      <w:r>
+        <w:t>async</w:t>
+      </w:r>
+      <w:proofErr w:type="spellEnd"/>
+      <w:r>
+        <w:t xml:space="preserve"> allows multiple tasks to run concurrently within a single thread. Meanwhile, in synchronous, no tasks overlap in processing (i.e. one task cannot start until there are no tasks currently running). This should not be confused with multithreading, as it is suitable for CPU-bound tasks, while </w:t>
+      </w:r>
+      <w:proofErr w:type="spellStart"/>
+      <w:r>
+        <w:t>async</w:t>
+      </w:r>
+      <w:proofErr w:type="spellEnd"/>
+      <w:r>
+        <w:t xml:space="preserve"> is suitable for IO-bound tasks. </w:t>
       </w:r>
     </w:p>
     <w:p>
+      <w:pPr>
+        <w:rPr>
+          <w:rStyle w:val="Normal"/>
+          <w:rFonts w:ascii="Times New Roman" w:eastAsia="Times New Roman" w:hAnsi="Times New Roman" w:cs="Times New Roman"/>
+          <w:snapToGrid w:val="0"/>
+          <w:color w:val="000000"/>
+          <w:w w:val="0"/>
+          <w:sz w:val="0"/>
+          <w:szCs w:val="0"/>
+          <w:u w:color="000000"/>
+          <w:bdr w:val="none" w:sz="0" w:space="0" w:color="000000"/>
+          <w:shd w:val="clear" w:color="000000" w:fill="000000"/>
+          <w:lang w:eastAsia="x-none" w:bidi="x-none"/>
+        </w:rPr>
+      </w:pPr>
       <w:r>
         <w:tab/>
-        <w:t xml:space="preserve">Moreover, in async we reach a time when we need to wait for the result of an </w:t>
+        <w:t xml:space="preserve">Moreover, in </w:t>
+      </w:r>
+      <w:proofErr w:type="spellStart"/>
+      <w:r>
+        <w:t>async</w:t>
+      </w:r>
+      <w:proofErr w:type="spellEnd"/>
+      <w:r>
+        <w:t xml:space="preserve"> we reach a time when we need to wait for the result of an </w:t>
       </w:r>
       <w:r>
         <w:t xml:space="preserve">asynchronous process. This is where we use .await function in Rust. The values we get from these awaited functions are called </w:t>
@@ -79,12 +166,122 @@
       <w:r>
         <w:t>.</w:t>
       </w:r>
+      <w:r>
+        <w:rPr>
+          <w:rStyle w:val="Normal"/>
+          <w:rFonts w:ascii="Times New Roman" w:eastAsia="Times New Roman" w:hAnsi="Times New Roman" w:cs="Times New Roman"/>
+          <w:snapToGrid w:val="0"/>
+          <w:color w:val="000000"/>
+          <w:w w:val="0"/>
+          <w:sz w:val="0"/>
+          <w:szCs w:val="0"/>
+          <w:u w:color="000000"/>
+          <w:bdr w:val="none" w:sz="0" w:space="0" w:color="000000"/>
+          <w:shd w:val="clear" w:color="000000" w:fill="000000"/>
+          <w:lang w:val="x-none" w:eastAsia="x-none" w:bidi="x-none"/>
+        </w:rPr>
+        <w:t xml:space="preserve"> </w:t>
+      </w:r>
+      <w:r>
+        <w:rPr>
+          <w:rStyle w:val="Normal"/>
+          <w:rFonts w:ascii="Times New Roman" w:eastAsia="Times New Roman" w:hAnsi="Times New Roman" w:cs="Times New Roman"/>
+          <w:snapToGrid w:val="0"/>
+          <w:color w:val="000000"/>
+          <w:w w:val="0"/>
+          <w:sz w:val="0"/>
+          <w:szCs w:val="0"/>
+          <w:u w:color="000000"/>
+          <w:bdr w:val="none" w:sz="0" w:space="0" w:color="000000"/>
+          <w:shd w:val="clear" w:color="000000" w:fill="000000"/>
+          <w:lang w:eastAsia="x-none" w:bidi="x-none"/>
+        </w:rPr>
+        <w:t xml:space="preserve"> </w:t>
+      </w:r>
+    </w:p>
+    <w:p>
+      <w:pPr>
+        <w:ind w:firstLine="720"/>
+        <w:rPr>
+          <w:noProof/>
+          <w:color w:val="A6A6A6" w:themeColor="background1" w:themeShade="A6"/>
+        </w:rPr>
+      </w:pPr>
+      <w:r>
+        <w:rPr>
+          <w:color w:val="A6A6A6" w:themeColor="background1" w:themeShade="A6"/>
+          <w:highlight w:val="cyan"/>
+        </w:rPr>
+        <w:t>Figure below shows the comparison between Synchronous and Asynchronous processes.</w:t>
+      </w:r>
+      <w:r>
+        <w:rPr>
+          <w:noProof/>
+          <w:color w:val="A6A6A6" w:themeColor="background1" w:themeShade="A6"/>
+        </w:rPr>
+        <w:t xml:space="preserve"> </w:t>
+      </w:r>
+      <w:r>
+        <w:rPr>
+          <w:noProof/>
+        </w:rPr>
+        <w:drawing>
+          <wp:inline distT="0" distB="0" distL="0" distR="0" wp14:anchorId="1D396B9A" wp14:editId="3EE1A91E">
+            <wp:extent cx="5943600" cy="3103245"/>
+            <wp:effectExtent l="0" t="0" r="0" b="0"/>
+            <wp:docPr id="1" name="Picture 1" descr="C:\Users\huo\Desktop\synchronous-asynchronous-javascript.png"/>
+            <wp:cNvGraphicFramePr>
+              <a:graphicFrameLocks xmlns:a="http://schemas.openxmlformats.org/drawingml/2006/main" noChangeAspect="1"/>
+            </wp:cNvGraphicFramePr>
+            <a:graphic xmlns:a="http://schemas.openxmlformats.org/drawingml/2006/main">
+              <a:graphicData uri="http://schemas.openxmlformats.org/drawingml/2006/picture">
+                <pic:pic xmlns:pic="http://schemas.openxmlformats.org/drawingml/2006/picture">
+                  <pic:nvPicPr>
+                    <pic:cNvPr id="0" name="Picture 1" descr="C:\Users\huo\Desktop\synchronous-asynchronous-javascript.png"/>
+                    <pic:cNvPicPr>
+                      <a:picLocks noChangeAspect="1" noChangeArrowheads="1"/>
+                    </pic:cNvPicPr>
+                  </pic:nvPicPr>
+                  <pic:blipFill>
+                    <a:blip r:embed="rId6">
+                      <a:extLst>
+                        <a:ext uri="{28A0092B-C50C-407E-A947-70E740481C1C}">
+                          <a14:useLocalDpi xmlns:a14="http://schemas.microsoft.com/office/drawing/2010/main" val="0"/>
+                        </a:ext>
+                      </a:extLst>
+                    </a:blip>
+                    <a:srcRect/>
+                    <a:stretch>
+                      <a:fillRect/>
+                    </a:stretch>
+                  </pic:blipFill>
+                  <pic:spPr bwMode="auto">
+                    <a:xfrm>
+                      <a:off x="0" y="0"/>
+                      <a:ext cx="5943600" cy="3103245"/>
+                    </a:xfrm>
+                    <a:prstGeom prst="rect">
+                      <a:avLst/>
+                    </a:prstGeom>
+                    <a:noFill/>
+                    <a:ln>
+                      <a:noFill/>
+                    </a:ln>
+                  </pic:spPr>
+                </pic:pic>
+              </a:graphicData>
+            </a:graphic>
+          </wp:inline>
+        </w:drawing>
+      </w:r>
+    </w:p>
+    <w:p>
       <w:bookmarkStart w:id="0" w:name="_GoBack"/>
       <w:bookmarkEnd w:id="0"/>
     </w:p>
     <w:sectPr>
-      <w:headerReference w:type="default" r:id="rId6"/>
-      <w:footerReference w:type="default" r:id="rId7"/>
+      <w:headerReference w:type="default" r:id="rId7"/>
+      <w:footerReference w:type="default" r:id="rId8"/>
       <w:pgSz w:w="12240" w:h="15840"/>
       <w:pgMar w:top="1440" w:right="1440" w:bottom="1440" w:left="1440" w:header="720" w:footer="720" w:gutter="0"/>
       <w:cols w:space="720"/>

</xml_diff>

<commit_message>
added para: Rust’s async is different than other languages. & sub-para:	Async functions do not start right away.
</commit_message>
<xml_diff>
--- a/Assignment 2 - Async/Async.docx
+++ b/Assignment 2 - Async/Async.docx
@@ -276,12 +276,204 @@
       </w:r>
     </w:p>
     <w:p>
+      <w:pPr>
+        <w:pStyle w:val="Heading1"/>
+        <w:rPr>
+          <w:u w:val="single"/>
+        </w:rPr>
+      </w:pPr>
+      <w:r>
+        <w:rPr>
+          <w:u w:val="single"/>
+        </w:rPr>
+        <w:t xml:space="preserve">Rust’s </w:t>
+      </w:r>
+      <w:proofErr w:type="spellStart"/>
+      <w:r>
+        <w:rPr>
+          <w:u w:val="single"/>
+        </w:rPr>
+        <w:t>async</w:t>
+      </w:r>
+      <w:proofErr w:type="spellEnd"/>
+      <w:r>
+        <w:rPr>
+          <w:u w:val="single"/>
+        </w:rPr>
+        <w:t xml:space="preserve"> is different than other languages:</w:t>
+      </w:r>
+    </w:p>
+    <w:p>
+      <w:pPr>
+        <w:pStyle w:val="Heading2"/>
+      </w:pPr>
+      <w:r>
+        <w:tab/>
+      </w:r>
+      <w:proofErr w:type="spellStart"/>
+      <w:r>
+        <w:t>Async</w:t>
+      </w:r>
+      <w:proofErr w:type="spellEnd"/>
+      <w:r>
+        <w:t xml:space="preserve"> functions do not start right away:</w:t>
+      </w:r>
+    </w:p>
+    <w:p>
+      <w:r>
+        <w:tab/>
+      </w:r>
+      <w:r>
+        <w:tab/>
+        <w:t xml:space="preserve">We need an executor to start an </w:t>
+      </w:r>
+      <w:proofErr w:type="spellStart"/>
+      <w:r>
+        <w:t>async</w:t>
+      </w:r>
+      <w:proofErr w:type="spellEnd"/>
+      <w:r>
+        <w:t xml:space="preserve"> function in Rust. This means that the future will not get any value as the function has not started.</w:t>
+      </w:r>
+    </w:p>
+    <w:p>
+      <w:r>
+        <w:t xml:space="preserve">An example is given below to show how the </w:t>
+      </w:r>
+      <w:proofErr w:type="spellStart"/>
+      <w:r>
+        <w:t>async</w:t>
+      </w:r>
+      <w:proofErr w:type="spellEnd"/>
+      <w:r>
+        <w:t xml:space="preserve"> functions work in Rust.</w:t>
+      </w:r>
+    </w:p>
+    <w:p>
+      <w:r>
+        <w:rPr>
+          <w:noProof/>
+        </w:rPr>
+        <w:lastRenderedPageBreak/>
+        <w:drawing>
+          <wp:inline distT="0" distB="0" distL="0" distR="0" wp14:anchorId="3A4F9715" wp14:editId="45EA32F9">
+            <wp:extent cx="5943600" cy="5013960"/>
+            <wp:effectExtent l="0" t="0" r="0" b="0"/>
+            <wp:docPr id="2" name="Picture 2"/>
+            <wp:cNvGraphicFramePr>
+              <a:graphicFrameLocks xmlns:a="http://schemas.openxmlformats.org/drawingml/2006/main" noChangeAspect="1"/>
+            </wp:cNvGraphicFramePr>
+            <a:graphic xmlns:a="http://schemas.openxmlformats.org/drawingml/2006/main">
+              <a:graphicData uri="http://schemas.openxmlformats.org/drawingml/2006/picture">
+                <pic:pic xmlns:pic="http://schemas.openxmlformats.org/drawingml/2006/picture">
+                  <pic:nvPicPr>
+                    <pic:cNvPr id="1" name=""/>
+                    <pic:cNvPicPr/>
+                  </pic:nvPicPr>
+                  <pic:blipFill>
+                    <a:blip r:embed="rId7"/>
+                    <a:stretch>
+                      <a:fillRect/>
+                    </a:stretch>
+                  </pic:blipFill>
+                  <pic:spPr>
+                    <a:xfrm>
+                      <a:off x="0" y="0"/>
+                      <a:ext cx="5943600" cy="5013960"/>
+                    </a:xfrm>
+                    <a:prstGeom prst="rect">
+                      <a:avLst/>
+                    </a:prstGeom>
+                  </pic:spPr>
+                </pic:pic>
+              </a:graphicData>
+            </a:graphic>
+          </wp:inline>
+        </w:drawing>
+      </w:r>
+    </w:p>
+    <w:p>
+      <w:r>
+        <w:t xml:space="preserve">In this example, the first </w:t>
+      </w:r>
+      <w:r>
+        <w:t>‘</w:t>
+      </w:r>
+      <w:proofErr w:type="spellStart"/>
+      <w:r>
+        <w:t>negate_async</w:t>
+      </w:r>
+      <w:proofErr w:type="spellEnd"/>
+      <w:r>
+        <w:t>’</w:t>
+      </w:r>
+      <w:r>
+        <w:t xml:space="preserve"> function called will not start right away, therefore the future </w:t>
+      </w:r>
+      <w:r>
+        <w:t>‘</w:t>
+      </w:r>
+      <w:proofErr w:type="spellStart"/>
+      <w:r>
+        <w:t>neg</w:t>
+      </w:r>
+      <w:proofErr w:type="spellEnd"/>
+      <w:r>
+        <w:t>’</w:t>
+      </w:r>
+      <w:r>
+        <w:t xml:space="preserve"> will not have any value in it. On the other hand, because of the use of </w:t>
+      </w:r>
+      <w:r>
+        <w:t>‘</w:t>
+      </w:r>
+      <w:r>
+        <w:t>task</w:t>
+      </w:r>
+      <w:r>
+        <w:t>:</w:t>
+      </w:r>
+      <w:proofErr w:type="gramStart"/>
+      <w:r>
+        <w:t>:spawn’</w:t>
+      </w:r>
+      <w:proofErr w:type="gramEnd"/>
+      <w:r>
+        <w:t xml:space="preserve"> method, </w:t>
+      </w:r>
+      <w:r>
+        <w:t>the future ‘</w:t>
+      </w:r>
+      <w:proofErr w:type="spellStart"/>
+      <w:r>
+        <w:t>neg_task</w:t>
+      </w:r>
+      <w:proofErr w:type="spellEnd"/>
+      <w:r>
+        <w:t xml:space="preserve">’ will get its value. In the end, the program use ‘.await’ to wait for both the </w:t>
+      </w:r>
+      <w:proofErr w:type="spellStart"/>
+      <w:r>
+        <w:t>async</w:t>
+      </w:r>
+      <w:proofErr w:type="spellEnd"/>
+      <w:r>
+        <w:t xml:space="preserve"> processes to finish, bringing a value to the future ‘</w:t>
+      </w:r>
+      <w:proofErr w:type="spellStart"/>
+      <w:r>
+        <w:t>neg</w:t>
+      </w:r>
+      <w:proofErr w:type="spellEnd"/>
+      <w:r>
+        <w:t>’.</w:t>
+      </w:r>
       <w:bookmarkStart w:id="0" w:name="_GoBack"/>
       <w:bookmarkEnd w:id="0"/>
     </w:p>
     <w:sectPr>
-      <w:headerReference w:type="default" r:id="rId7"/>
-      <w:footerReference w:type="default" r:id="rId8"/>
+      <w:headerReference w:type="default" r:id="rId8"/>
+      <w:footerReference w:type="default" r:id="rId9"/>
       <w:pgSz w:w="12240" w:h="15840"/>
       <w:pgMar w:top="1440" w:right="1440" w:bottom="1440" w:left="1440" w:header="720" w:footer="720" w:gutter="0"/>
       <w:cols w:space="720"/>
@@ -420,7 +612,7 @@
                 <w:bCs/>
                 <w:noProof/>
               </w:rPr>
-              <w:t>1</w:t>
+              <w:t>2</w:t>
             </w:r>
             <w:r>
               <w:rPr>
@@ -904,6 +1096,28 @@
       <w:szCs w:val="32"/>
     </w:rPr>
   </w:style>
+  <w:style w:type="paragraph" w:styleId="Heading2">
+    <w:name w:val="heading 2"/>
+    <w:basedOn w:val="Normal"/>
+    <w:next w:val="Normal"/>
+    <w:link w:val="Heading2Char"/>
+    <w:uiPriority w:val="9"/>
+    <w:unhideWhenUsed/>
+    <w:qFormat/>
+    <w:rsid w:val="006A2564"/>
+    <w:pPr>
+      <w:keepNext/>
+      <w:keepLines/>
+      <w:spacing w:before="40" w:after="0"/>
+      <w:outlineLvl w:val="1"/>
+    </w:pPr>
+    <w:rPr>
+      <w:rFonts w:asciiTheme="majorHAnsi" w:eastAsiaTheme="majorEastAsia" w:hAnsiTheme="majorHAnsi" w:cstheme="majorBidi"/>
+      <w:color w:val="2E74B5" w:themeColor="accent1" w:themeShade="BF"/>
+      <w:sz w:val="26"/>
+      <w:szCs w:val="26"/>
+    </w:rPr>
+  </w:style>
   <w:style w:type="character" w:default="1" w:styleId="DefaultParagraphFont">
     <w:name w:val="Default Paragraph Font"/>
     <w:uiPriority w:val="1"/>
@@ -1020,6 +1234,19 @@
       <w:color w:val="2E74B5" w:themeColor="accent1" w:themeShade="BF"/>
       <w:sz w:val="32"/>
       <w:szCs w:val="32"/>
+    </w:rPr>
+  </w:style>
+  <w:style w:type="character" w:customStyle="1" w:styleId="Heading2Char">
+    <w:name w:val="Heading 2 Char"/>
+    <w:basedOn w:val="DefaultParagraphFont"/>
+    <w:link w:val="Heading2"/>
+    <w:uiPriority w:val="9"/>
+    <w:rsid w:val="006A2564"/>
+    <w:rPr>
+      <w:rFonts w:asciiTheme="majorHAnsi" w:eastAsiaTheme="majorEastAsia" w:hAnsiTheme="majorHAnsi" w:cstheme="majorBidi"/>
+      <w:color w:val="2E74B5" w:themeColor="accent1" w:themeShade="BF"/>
+      <w:sz w:val="26"/>
+      <w:szCs w:val="26"/>
     </w:rPr>
   </w:style>
 </w:styles>

</xml_diff>

<commit_message>
added sub-para: You need external library for async/.await
</commit_message>
<xml_diff>
--- a/Assignment 2 - Async/Async.docx
+++ b/Assignment 2 - Async/Async.docx
@@ -9,19 +9,11 @@
           <w:u w:val="single"/>
         </w:rPr>
       </w:pPr>
-      <w:proofErr w:type="spellStart"/>
       <w:r>
         <w:rPr>
           <w:u w:val="single"/>
         </w:rPr>
-        <w:t>Async</w:t>
-      </w:r>
-      <w:proofErr w:type="spellEnd"/>
-      <w:r>
-        <w:rPr>
-          <w:u w:val="single"/>
-        </w:rPr>
-        <w:t xml:space="preserve"> Article Summary</w:t>
+        <w:t>Async Article Summary</w:t>
       </w:r>
     </w:p>
     <w:p>
@@ -41,39 +33,13 @@
     <w:p>
       <w:r>
         <w:tab/>
-        <w:t xml:space="preserve">This article focuses on the </w:t>
-      </w:r>
-      <w:proofErr w:type="spellStart"/>
-      <w:r>
-        <w:t>async</w:t>
-      </w:r>
-      <w:proofErr w:type="spellEnd"/>
-      <w:r>
-        <w:t xml:space="preserve"> feature added in Rust language and give a simple and brief explanation of how this feature works. There is also a tutorial on how to use </w:t>
-      </w:r>
-      <w:proofErr w:type="spellStart"/>
-      <w:r>
-        <w:t>async</w:t>
-      </w:r>
-      <w:proofErr w:type="spellEnd"/>
-      <w:r>
-        <w:t xml:space="preserve"> to fetch data </w:t>
+        <w:t xml:space="preserve">This article focuses on the async feature added in Rust language and give a simple and brief explanation of how this feature works. There is also a tutorial on how to use async to fetch data </w:t>
       </w:r>
       <w:r>
         <w:t xml:space="preserve">from </w:t>
       </w:r>
       <w:r>
-        <w:t xml:space="preserve">a web </w:t>
-      </w:r>
-      <w:proofErr w:type="spellStart"/>
-      <w:proofErr w:type="gramStart"/>
-      <w:r>
-        <w:t>url</w:t>
-      </w:r>
-      <w:proofErr w:type="spellEnd"/>
-      <w:proofErr w:type="gramEnd"/>
-      <w:r>
-        <w:t>.</w:t>
+        <w:t>a web url.</w:t>
       </w:r>
     </w:p>
     <w:p>
@@ -87,43 +53,13 @@
         <w:rPr>
           <w:u w:val="single"/>
         </w:rPr>
-        <w:t xml:space="preserve">What does </w:t>
-      </w:r>
-      <w:proofErr w:type="spellStart"/>
-      <w:r>
-        <w:rPr>
-          <w:u w:val="single"/>
-        </w:rPr>
-        <w:t>async</w:t>
-      </w:r>
-      <w:proofErr w:type="spellEnd"/>
-      <w:r>
-        <w:rPr>
-          <w:u w:val="single"/>
-        </w:rPr>
-        <w:t xml:space="preserve"> mean?</w:t>
+        <w:t>What does async mean?</w:t>
       </w:r>
     </w:p>
     <w:p>
       <w:r>
         <w:tab/>
-        <w:t xml:space="preserve">In simple words </w:t>
-      </w:r>
-      <w:proofErr w:type="spellStart"/>
-      <w:r>
-        <w:t>async</w:t>
-      </w:r>
-      <w:proofErr w:type="spellEnd"/>
-      <w:r>
-        <w:t xml:space="preserve"> allows multiple tasks to run concurrently within a single thread. Meanwhile, in synchronous, no tasks overlap in processing (i.e. one task cannot start until there are no tasks currently running). This should not be confused with multithreading, as it is suitable for CPU-bound tasks, while </w:t>
-      </w:r>
-      <w:proofErr w:type="spellStart"/>
-      <w:r>
-        <w:t>async</w:t>
-      </w:r>
-      <w:proofErr w:type="spellEnd"/>
-      <w:r>
-        <w:t xml:space="preserve"> is suitable for IO-bound tasks. </w:t>
+        <w:t xml:space="preserve">In simple words async allows multiple tasks to run concurrently within a single thread. Meanwhile, in synchronous, no tasks overlap in processing (i.e. one task cannot start until there are no tasks currently running). This should not be confused with multithreading, as it is suitable for CPU-bound tasks, while async is suitable for IO-bound tasks. </w:t>
       </w:r>
     </w:p>
     <w:p>
@@ -144,15 +80,7 @@
       </w:pPr>
       <w:r>
         <w:tab/>
-        <w:t xml:space="preserve">Moreover, in </w:t>
-      </w:r>
-      <w:proofErr w:type="spellStart"/>
-      <w:r>
-        <w:t>async</w:t>
-      </w:r>
-      <w:proofErr w:type="spellEnd"/>
-      <w:r>
-        <w:t xml:space="preserve"> we reach a time when we need to wait for the result of an </w:t>
+        <w:t xml:space="preserve">Moreover, in async we reach a time when we need to wait for the result of an </w:t>
       </w:r>
       <w:r>
         <w:t xml:space="preserve">asynchronous process. This is where we use .await function in Rust. The values we get from these awaited functions are called </w:t>
@@ -286,21 +214,7 @@
         <w:rPr>
           <w:u w:val="single"/>
         </w:rPr>
-        <w:t xml:space="preserve">Rust’s </w:t>
-      </w:r>
-      <w:proofErr w:type="spellStart"/>
-      <w:r>
-        <w:rPr>
-          <w:u w:val="single"/>
-        </w:rPr>
-        <w:t>async</w:t>
-      </w:r>
-      <w:proofErr w:type="spellEnd"/>
-      <w:r>
-        <w:rPr>
-          <w:u w:val="single"/>
-        </w:rPr>
-        <w:t xml:space="preserve"> is different than other languages:</w:t>
+        <w:t>Rust’s async is different than other languages:</w:t>
       </w:r>
     </w:p>
     <w:p>
@@ -309,14 +223,7 @@
       </w:pPr>
       <w:r>
         <w:tab/>
-      </w:r>
-      <w:proofErr w:type="spellStart"/>
-      <w:r>
-        <w:t>Async</w:t>
-      </w:r>
-      <w:proofErr w:type="spellEnd"/>
-      <w:r>
-        <w:t xml:space="preserve"> functions do not start right away:</w:t>
+        <w:t>Async functions do not start right away:</w:t>
       </w:r>
     </w:p>
     <w:p>
@@ -325,28 +232,12 @@
       </w:r>
       <w:r>
         <w:tab/>
-        <w:t xml:space="preserve">We need an executor to start an </w:t>
-      </w:r>
-      <w:proofErr w:type="spellStart"/>
-      <w:r>
-        <w:t>async</w:t>
-      </w:r>
-      <w:proofErr w:type="spellEnd"/>
-      <w:r>
-        <w:t xml:space="preserve"> function in Rust. This means that the future will not get any value as the function has not started.</w:t>
-      </w:r>
-    </w:p>
-    <w:p>
-      <w:r>
-        <w:t xml:space="preserve">An example is given below to show how the </w:t>
-      </w:r>
-      <w:proofErr w:type="spellStart"/>
-      <w:r>
-        <w:t>async</w:t>
-      </w:r>
-      <w:proofErr w:type="spellEnd"/>
-      <w:r>
-        <w:t xml:space="preserve"> functions work in Rust.</w:t>
+        <w:t>We need an executor to start an async function in Rust. This means that the future will not get any value as the function has not started.</w:t>
+      </w:r>
+    </w:p>
+    <w:p>
+      <w:r>
+        <w:t>An example is given below to show how the async functions work in Rust.</w:t>
       </w:r>
     </w:p>
     <w:p>
@@ -399,11 +290,9 @@
       <w:r>
         <w:t>‘</w:t>
       </w:r>
-      <w:proofErr w:type="spellStart"/>
       <w:r>
         <w:t>negate_async</w:t>
       </w:r>
-      <w:proofErr w:type="spellEnd"/>
       <w:r>
         <w:t>’</w:t>
       </w:r>
@@ -413,11 +302,9 @@
       <w:r>
         <w:t>‘</w:t>
       </w:r>
-      <w:proofErr w:type="spellStart"/>
       <w:r>
         <w:t>neg</w:t>
       </w:r>
-      <w:proofErr w:type="spellEnd"/>
       <w:r>
         <w:t>’</w:t>
       </w:r>
@@ -431,42 +318,31 @@
         <w:t>task</w:t>
       </w:r>
       <w:r>
-        <w:t>:</w:t>
-      </w:r>
-      <w:proofErr w:type="gramStart"/>
-      <w:r>
-        <w:t>:spawn’</w:t>
-      </w:r>
-      <w:proofErr w:type="gramEnd"/>
+        <w:t>::spawn’</w:t>
+      </w:r>
       <w:r>
         <w:t xml:space="preserve"> method, </w:t>
       </w:r>
       <w:r>
-        <w:t>the future ‘</w:t>
-      </w:r>
-      <w:proofErr w:type="spellStart"/>
-      <w:r>
-        <w:t>neg_task</w:t>
-      </w:r>
-      <w:proofErr w:type="spellEnd"/>
-      <w:r>
-        <w:t xml:space="preserve">’ will get its value. In the end, the program use ‘.await’ to wait for both the </w:t>
-      </w:r>
-      <w:proofErr w:type="spellStart"/>
-      <w:r>
-        <w:t>async</w:t>
-      </w:r>
-      <w:proofErr w:type="spellEnd"/>
-      <w:r>
-        <w:t xml:space="preserve"> processes to finish, bringing a value to the future ‘</w:t>
-      </w:r>
-      <w:proofErr w:type="spellStart"/>
-      <w:r>
-        <w:t>neg</w:t>
-      </w:r>
-      <w:proofErr w:type="spellEnd"/>
-      <w:r>
-        <w:t>’.</w:t>
+        <w:t>the future ‘neg_task’ will get its value. In the end, the program use ‘.await’ to wait for both the async processes to finish, bringing a value to the future ‘neg’.</w:t>
+      </w:r>
+    </w:p>
+    <w:p>
+      <w:pPr>
+        <w:pStyle w:val="Heading2"/>
+      </w:pPr>
+      <w:r>
+        <w:tab/>
+        <w:t>You need external library for async/.await:</w:t>
+      </w:r>
+    </w:p>
+    <w:p>
+      <w:r>
+        <w:tab/>
+      </w:r>
+      <w:r>
+        <w:tab/>
+        <w:t>The standard library in Rust does not come with an executor, for this reason we need an external library. The most common as mentioned by the author are ‘async-std’ and ‘tokio’.</w:t>
       </w:r>
       <w:bookmarkStart w:id="0" w:name="_GoBack"/>
       <w:bookmarkEnd w:id="0"/>

</xml_diff>

<commit_message>
added para: a simple example
</commit_message>
<xml_diff>
--- a/Assignment 2 - Async/Async.docx
+++ b/Assignment 2 - Async/Async.docx
@@ -9,11 +9,19 @@
           <w:u w:val="single"/>
         </w:rPr>
       </w:pPr>
+      <w:proofErr w:type="spellStart"/>
       <w:r>
         <w:rPr>
           <w:u w:val="single"/>
         </w:rPr>
-        <w:t>Async Article Summary</w:t>
+        <w:t>Async</w:t>
+      </w:r>
+      <w:proofErr w:type="spellEnd"/>
+      <w:r>
+        <w:rPr>
+          <w:u w:val="single"/>
+        </w:rPr>
+        <w:t xml:space="preserve"> Article Summary</w:t>
       </w:r>
     </w:p>
     <w:p>
@@ -33,13 +41,39 @@
     <w:p>
       <w:r>
         <w:tab/>
-        <w:t xml:space="preserve">This article focuses on the async feature added in Rust language and give a simple and brief explanation of how this feature works. There is also a tutorial on how to use async to fetch data </w:t>
+        <w:t xml:space="preserve">This article focuses on the </w:t>
+      </w:r>
+      <w:proofErr w:type="spellStart"/>
+      <w:r>
+        <w:t>async</w:t>
+      </w:r>
+      <w:proofErr w:type="spellEnd"/>
+      <w:r>
+        <w:t xml:space="preserve"> feature added in Rust language and give a simple and brief explanation of how this feature works. There is also a tutorial on how to use </w:t>
+      </w:r>
+      <w:proofErr w:type="spellStart"/>
+      <w:r>
+        <w:t>async</w:t>
+      </w:r>
+      <w:proofErr w:type="spellEnd"/>
+      <w:r>
+        <w:t xml:space="preserve"> to fetch data </w:t>
       </w:r>
       <w:r>
         <w:t xml:space="preserve">from </w:t>
       </w:r>
       <w:r>
-        <w:t>a web url.</w:t>
+        <w:t xml:space="preserve">a web </w:t>
+      </w:r>
+      <w:proofErr w:type="spellStart"/>
+      <w:proofErr w:type="gramStart"/>
+      <w:r>
+        <w:t>url</w:t>
+      </w:r>
+      <w:proofErr w:type="spellEnd"/>
+      <w:proofErr w:type="gramEnd"/>
+      <w:r>
+        <w:t>.</w:t>
       </w:r>
     </w:p>
     <w:p>
@@ -53,13 +87,43 @@
         <w:rPr>
           <w:u w:val="single"/>
         </w:rPr>
-        <w:t>What does async mean?</w:t>
+        <w:t xml:space="preserve">What does </w:t>
+      </w:r>
+      <w:proofErr w:type="spellStart"/>
+      <w:r>
+        <w:rPr>
+          <w:u w:val="single"/>
+        </w:rPr>
+        <w:t>async</w:t>
+      </w:r>
+      <w:proofErr w:type="spellEnd"/>
+      <w:r>
+        <w:rPr>
+          <w:u w:val="single"/>
+        </w:rPr>
+        <w:t xml:space="preserve"> mean?</w:t>
       </w:r>
     </w:p>
     <w:p>
       <w:r>
         <w:tab/>
-        <w:t xml:space="preserve">In simple words async allows multiple tasks to run concurrently within a single thread. Meanwhile, in synchronous, no tasks overlap in processing (i.e. one task cannot start until there are no tasks currently running). This should not be confused with multithreading, as it is suitable for CPU-bound tasks, while async is suitable for IO-bound tasks. </w:t>
+        <w:t xml:space="preserve">In simple words </w:t>
+      </w:r>
+      <w:proofErr w:type="spellStart"/>
+      <w:r>
+        <w:t>async</w:t>
+      </w:r>
+      <w:proofErr w:type="spellEnd"/>
+      <w:r>
+        <w:t xml:space="preserve"> allows multiple tasks to run concurrently within a single thread. Meanwhile, in synchronous, no tasks overlap in processing (i.e. one task cannot start until there are no tasks currently running). This should not be confused with multithreading, as it is suitable for CPU-bound tasks, while </w:t>
+      </w:r>
+      <w:proofErr w:type="spellStart"/>
+      <w:r>
+        <w:t>async</w:t>
+      </w:r>
+      <w:proofErr w:type="spellEnd"/>
+      <w:r>
+        <w:t xml:space="preserve"> is suitable for IO-bound tasks. </w:t>
       </w:r>
     </w:p>
     <w:p>
@@ -80,7 +144,15 @@
       </w:pPr>
       <w:r>
         <w:tab/>
-        <w:t xml:space="preserve">Moreover, in async we reach a time when we need to wait for the result of an </w:t>
+        <w:t xml:space="preserve">Moreover, in </w:t>
+      </w:r>
+      <w:proofErr w:type="spellStart"/>
+      <w:r>
+        <w:t>async</w:t>
+      </w:r>
+      <w:proofErr w:type="spellEnd"/>
+      <w:r>
+        <w:t xml:space="preserve"> we reach a time when we need to wait for the result of an </w:t>
       </w:r>
       <w:r>
         <w:t xml:space="preserve">asynchronous process. This is where we use .await function in Rust. The values we get from these awaited functions are called </w:t>
@@ -171,7 +243,7 @@
                     </pic:cNvPicPr>
                   </pic:nvPicPr>
                   <pic:blipFill>
-                    <a:blip r:embed="rId6">
+                    <a:blip r:embed="rId7">
                       <a:extLst>
                         <a:ext uri="{28A0092B-C50C-407E-A947-70E740481C1C}">
                           <a14:useLocalDpi xmlns:a14="http://schemas.microsoft.com/office/drawing/2010/main" val="0"/>
@@ -214,7 +286,21 @@
         <w:rPr>
           <w:u w:val="single"/>
         </w:rPr>
-        <w:t>Rust’s async is different than other languages:</w:t>
+        <w:t xml:space="preserve">Rust’s </w:t>
+      </w:r>
+      <w:proofErr w:type="spellStart"/>
+      <w:r>
+        <w:rPr>
+          <w:u w:val="single"/>
+        </w:rPr>
+        <w:t>async</w:t>
+      </w:r>
+      <w:proofErr w:type="spellEnd"/>
+      <w:r>
+        <w:rPr>
+          <w:u w:val="single"/>
+        </w:rPr>
+        <w:t xml:space="preserve"> is different than other languages:</w:t>
       </w:r>
     </w:p>
     <w:p>
@@ -223,7 +309,14 @@
       </w:pPr>
       <w:r>
         <w:tab/>
-        <w:t>Async functions do not start right away:</w:t>
+      </w:r>
+      <w:proofErr w:type="spellStart"/>
+      <w:r>
+        <w:t>Async</w:t>
+      </w:r>
+      <w:proofErr w:type="spellEnd"/>
+      <w:r>
+        <w:t xml:space="preserve"> functions do not start right away:</w:t>
       </w:r>
     </w:p>
     <w:p>
@@ -232,12 +325,28 @@
       </w:r>
       <w:r>
         <w:tab/>
-        <w:t>We need an executor to start an async function in Rust. This means that the future will not get any value as the function has not started.</w:t>
-      </w:r>
-    </w:p>
-    <w:p>
-      <w:r>
-        <w:t>An example is given below to show how the async functions work in Rust.</w:t>
+        <w:t xml:space="preserve">We need an executor to start an </w:t>
+      </w:r>
+      <w:proofErr w:type="spellStart"/>
+      <w:r>
+        <w:t>async</w:t>
+      </w:r>
+      <w:proofErr w:type="spellEnd"/>
+      <w:r>
+        <w:t xml:space="preserve"> function in Rust. This means that the future will not get any value as the function has not started.</w:t>
+      </w:r>
+    </w:p>
+    <w:p>
+      <w:r>
+        <w:t xml:space="preserve">An example is given below to show how the </w:t>
+      </w:r>
+      <w:proofErr w:type="spellStart"/>
+      <w:r>
+        <w:t>async</w:t>
+      </w:r>
+      <w:proofErr w:type="spellEnd"/>
+      <w:r>
+        <w:t xml:space="preserve"> functions work in Rust.</w:t>
       </w:r>
     </w:p>
     <w:p>
@@ -262,7 +371,7 @@
                     <pic:cNvPicPr/>
                   </pic:nvPicPr>
                   <pic:blipFill>
-                    <a:blip r:embed="rId7"/>
+                    <a:blip r:embed="rId8"/>
                     <a:stretch>
                       <a:fillRect/>
                     </a:stretch>
@@ -290,9 +399,11 @@
       <w:r>
         <w:t>‘</w:t>
       </w:r>
+      <w:proofErr w:type="spellStart"/>
       <w:r>
         <w:t>negate_async</w:t>
       </w:r>
+      <w:proofErr w:type="spellEnd"/>
       <w:r>
         <w:t>’</w:t>
       </w:r>
@@ -302,9 +413,11 @@
       <w:r>
         <w:t>‘</w:t>
       </w:r>
+      <w:proofErr w:type="spellStart"/>
       <w:r>
         <w:t>neg</w:t>
       </w:r>
+      <w:proofErr w:type="spellEnd"/>
       <w:r>
         <w:t>’</w:t>
       </w:r>
@@ -318,13 +431,42 @@
         <w:t>task</w:t>
       </w:r>
       <w:r>
-        <w:t>::spawn’</w:t>
-      </w:r>
+        <w:t>:</w:t>
+      </w:r>
+      <w:proofErr w:type="gramStart"/>
+      <w:r>
+        <w:t>:spawn’</w:t>
+      </w:r>
+      <w:proofErr w:type="gramEnd"/>
       <w:r>
         <w:t xml:space="preserve"> method, </w:t>
       </w:r>
       <w:r>
-        <w:t>the future ‘neg_task’ will get its value. In the end, the program use ‘.await’ to wait for both the async processes to finish, bringing a value to the future ‘neg’.</w:t>
+        <w:t>the future ‘</w:t>
+      </w:r>
+      <w:proofErr w:type="spellStart"/>
+      <w:r>
+        <w:t>neg_task</w:t>
+      </w:r>
+      <w:proofErr w:type="spellEnd"/>
+      <w:r>
+        <w:t xml:space="preserve">’ will get its value. In the end, the program use ‘.await’ to wait for both the </w:t>
+      </w:r>
+      <w:proofErr w:type="spellStart"/>
+      <w:r>
+        <w:t>async</w:t>
+      </w:r>
+      <w:proofErr w:type="spellEnd"/>
+      <w:r>
+        <w:t xml:space="preserve"> processes to finish, bringing a value to the future ‘</w:t>
+      </w:r>
+      <w:proofErr w:type="spellStart"/>
+      <w:r>
+        <w:t>neg</w:t>
+      </w:r>
+      <w:proofErr w:type="spellEnd"/>
+      <w:r>
+        <w:t>’.</w:t>
       </w:r>
     </w:p>
     <w:p>
@@ -333,7 +475,15 @@
       </w:pPr>
       <w:r>
         <w:tab/>
-        <w:t>You need external library for async/.await:</w:t>
+        <w:t xml:space="preserve">You need external library for </w:t>
+      </w:r>
+      <w:proofErr w:type="spellStart"/>
+      <w:r>
+        <w:t>async</w:t>
+      </w:r>
+      <w:proofErr w:type="spellEnd"/>
+      <w:r>
+        <w:t>/.await:</w:t>
       </w:r>
     </w:p>
     <w:p>
@@ -342,14 +492,242 @@
       </w:r>
       <w:r>
         <w:tab/>
-        <w:t>The standard library in Rust does not come with an executor, for this reason we need an external library. The most common as mentioned by the author are ‘async-std’ and ‘tokio’.</w:t>
+        <w:t>The standard library in Rust does not come with an executor, for this reason we need an external library. The most common as mentioned by the author are ‘</w:t>
+      </w:r>
+      <w:proofErr w:type="spellStart"/>
+      <w:r>
+        <w:t>async-std</w:t>
+      </w:r>
+      <w:proofErr w:type="spellEnd"/>
+      <w:r>
+        <w:t>’ and ‘</w:t>
+      </w:r>
+      <w:proofErr w:type="spellStart"/>
+      <w:r>
+        <w:t>tokio</w:t>
+      </w:r>
+      <w:proofErr w:type="spellEnd"/>
+      <w:r>
+        <w:t>’.</w:t>
+      </w:r>
+    </w:p>
+    <w:p>
+      <w:pPr>
+        <w:pStyle w:val="Heading1"/>
+        <w:rPr>
+          <w:u w:val="single"/>
+        </w:rPr>
+      </w:pPr>
+      <w:r>
+        <w:rPr>
+          <w:u w:val="single"/>
+        </w:rPr>
+        <w:t>A Simple Example:</w:t>
+      </w:r>
+    </w:p>
+    <w:p>
+      <w:r>
+        <w:tab/>
+        <w:t xml:space="preserve">We are making a program that would fetch data from the </w:t>
+      </w:r>
+      <w:proofErr w:type="spellStart"/>
+      <w:r>
+        <w:t>PokeApi</w:t>
+      </w:r>
+      <w:proofErr w:type="spellEnd"/>
+      <w:r>
+        <w:t xml:space="preserve"> using </w:t>
+      </w:r>
+      <w:proofErr w:type="spellStart"/>
+      <w:r>
+        <w:t>async</w:t>
+      </w:r>
+      <w:proofErr w:type="spellEnd"/>
+      <w:r>
+        <w:t xml:space="preserve"> functions. The steps are as follows:</w:t>
+      </w:r>
+    </w:p>
+    <w:p>
+      <w:pPr>
+        <w:pStyle w:val="ListParagraph"/>
+        <w:numPr>
+          <w:ilvl w:val="0"/>
+          <w:numId w:val="1"/>
+        </w:numPr>
+      </w:pPr>
+      <w:r>
+        <w:t>Create an application for fetching data.</w:t>
+      </w:r>
+    </w:p>
+    <w:p>
+      <w:pPr>
+        <w:pStyle w:val="ListParagraph"/>
+        <w:numPr>
+          <w:ilvl w:val="0"/>
+          <w:numId w:val="1"/>
+        </w:numPr>
+      </w:pPr>
+      <w:r>
+        <w:t>Add ‘</w:t>
+      </w:r>
+      <w:proofErr w:type="spellStart"/>
+      <w:r>
+        <w:t>async-</w:t>
+      </w:r>
+      <w:proofErr w:type="gramStart"/>
+      <w:r>
+        <w:t>std</w:t>
+      </w:r>
+      <w:proofErr w:type="spellEnd"/>
+      <w:r>
+        <w:t>‘ and</w:t>
+      </w:r>
+      <w:proofErr w:type="gramEnd"/>
+      <w:r>
+        <w:t xml:space="preserve"> ‘surf’ as dependencies in the ‘</w:t>
+      </w:r>
+      <w:proofErr w:type="spellStart"/>
+      <w:r>
+        <w:t>cargo.toml</w:t>
+      </w:r>
+      <w:proofErr w:type="spellEnd"/>
+      <w:r>
+        <w:t>’ file.</w:t>
+      </w:r>
+    </w:p>
+    <w:p>
+      <w:pPr>
+        <w:pStyle w:val="ListParagraph"/>
+        <w:numPr>
+          <w:ilvl w:val="0"/>
+          <w:numId w:val="1"/>
+        </w:numPr>
+      </w:pPr>
+      <w:r>
+        <w:t>Now add the following code in your program:</w:t>
+      </w:r>
+    </w:p>
+    <w:p>
+      <w:r>
+        <w:rPr>
+          <w:noProof/>
+        </w:rPr>
+        <w:lastRenderedPageBreak/>
+        <w:drawing>
+          <wp:anchor distT="0" distB="0" distL="114300" distR="114300" simplePos="0" relativeHeight="251659264" behindDoc="0" locked="0" layoutInCell="1" allowOverlap="1">
+            <wp:simplePos x="0" y="0"/>
+            <wp:positionH relativeFrom="margin">
+              <wp:align>right</wp:align>
+            </wp:positionH>
+            <wp:positionV relativeFrom="paragraph">
+              <wp:posOffset>1741482</wp:posOffset>
+            </wp:positionV>
+            <wp:extent cx="5943600" cy="3161665"/>
+            <wp:effectExtent l="0" t="0" r="0" b="635"/>
+            <wp:wrapSquare wrapText="bothSides"/>
+            <wp:docPr id="4" name="Picture 4"/>
+            <wp:cNvGraphicFramePr>
+              <a:graphicFrameLocks xmlns:a="http://schemas.openxmlformats.org/drawingml/2006/main" noChangeAspect="1"/>
+            </wp:cNvGraphicFramePr>
+            <a:graphic xmlns:a="http://schemas.openxmlformats.org/drawingml/2006/main">
+              <a:graphicData uri="http://schemas.openxmlformats.org/drawingml/2006/picture">
+                <pic:pic xmlns:pic="http://schemas.openxmlformats.org/drawingml/2006/picture">
+                  <pic:nvPicPr>
+                    <pic:cNvPr id="1" name=""/>
+                    <pic:cNvPicPr/>
+                  </pic:nvPicPr>
+                  <pic:blipFill>
+                    <a:blip r:embed="rId9">
+                      <a:extLst>
+                        <a:ext uri="{28A0092B-C50C-407E-A947-70E740481C1C}">
+                          <a14:useLocalDpi xmlns:a14="http://schemas.microsoft.com/office/drawing/2010/main" val="0"/>
+                        </a:ext>
+                      </a:extLst>
+                    </a:blip>
+                    <a:stretch>
+                      <a:fillRect/>
+                    </a:stretch>
+                  </pic:blipFill>
+                  <pic:spPr>
+                    <a:xfrm>
+                      <a:off x="0" y="0"/>
+                      <a:ext cx="5943600" cy="3161665"/>
+                    </a:xfrm>
+                    <a:prstGeom prst="rect">
+                      <a:avLst/>
+                    </a:prstGeom>
+                  </pic:spPr>
+                </pic:pic>
+              </a:graphicData>
+            </a:graphic>
+          </wp:anchor>
+        </w:drawing>
+      </w:r>
+      <w:r>
+        <w:rPr>
+          <w:noProof/>
+        </w:rPr>
+        <w:drawing>
+          <wp:anchor distT="0" distB="0" distL="114300" distR="114300" simplePos="0" relativeHeight="251658240" behindDoc="0" locked="0" layoutInCell="1" allowOverlap="1">
+            <wp:simplePos x="0" y="0"/>
+            <wp:positionH relativeFrom="margin">
+              <wp:align>right</wp:align>
+            </wp:positionH>
+            <wp:positionV relativeFrom="paragraph">
+              <wp:posOffset>0</wp:posOffset>
+            </wp:positionV>
+            <wp:extent cx="5943600" cy="1784985"/>
+            <wp:effectExtent l="0" t="0" r="0" b="5715"/>
+            <wp:wrapSquare wrapText="bothSides"/>
+            <wp:docPr id="3" name="Picture 3"/>
+            <wp:cNvGraphicFramePr>
+              <a:graphicFrameLocks xmlns:a="http://schemas.openxmlformats.org/drawingml/2006/main" noChangeAspect="1"/>
+            </wp:cNvGraphicFramePr>
+            <a:graphic xmlns:a="http://schemas.openxmlformats.org/drawingml/2006/main">
+              <a:graphicData uri="http://schemas.openxmlformats.org/drawingml/2006/picture">
+                <pic:pic xmlns:pic="http://schemas.openxmlformats.org/drawingml/2006/picture">
+                  <pic:nvPicPr>
+                    <pic:cNvPr id="1" name=""/>
+                    <pic:cNvPicPr/>
+                  </pic:nvPicPr>
+                  <pic:blipFill>
+                    <a:blip r:embed="rId10">
+                      <a:extLst>
+                        <a:ext uri="{28A0092B-C50C-407E-A947-70E740481C1C}">
+                          <a14:useLocalDpi xmlns:a14="http://schemas.microsoft.com/office/drawing/2010/main" val="0"/>
+                        </a:ext>
+                      </a:extLst>
+                    </a:blip>
+                    <a:stretch>
+                      <a:fillRect/>
+                    </a:stretch>
+                  </pic:blipFill>
+                  <pic:spPr>
+                    <a:xfrm>
+                      <a:off x="0" y="0"/>
+                      <a:ext cx="5943600" cy="1784985"/>
+                    </a:xfrm>
+                    <a:prstGeom prst="rect">
+                      <a:avLst/>
+                    </a:prstGeom>
+                  </pic:spPr>
+                </pic:pic>
+              </a:graphicData>
+            </a:graphic>
+          </wp:anchor>
+        </w:drawing>
       </w:r>
       <w:bookmarkStart w:id="0" w:name="_GoBack"/>
       <w:bookmarkEnd w:id="0"/>
     </w:p>
+    <w:p>
+      <w:pPr>
+        <w:ind w:left="1080"/>
+      </w:pPr>
+    </w:p>
     <w:sectPr>
-      <w:headerReference w:type="default" r:id="rId8"/>
-      <w:footerReference w:type="default" r:id="rId9"/>
+      <w:headerReference w:type="default" r:id="rId11"/>
+      <w:footerReference w:type="default" r:id="rId12"/>
       <w:pgSz w:w="12240" w:h="15840"/>
       <w:pgMar w:top="1440" w:right="1440" w:bottom="1440" w:left="1440" w:header="720" w:footer="720" w:gutter="0"/>
       <w:cols w:space="720"/>
@@ -443,7 +821,7 @@
                 <w:bCs/>
                 <w:noProof/>
               </w:rPr>
-              <w:t>1</w:t>
+              <w:t>2</w:t>
             </w:r>
             <w:r>
               <w:rPr>
@@ -488,7 +866,7 @@
                 <w:bCs/>
                 <w:noProof/>
               </w:rPr>
-              <w:t>2</w:t>
+              <w:t>3</w:t>
             </w:r>
             <w:r>
               <w:rPr>
@@ -555,6 +933,103 @@
     </w:r>
   </w:p>
 </w:hdr>
+</file>
+
+<file path=word/numbering.xml><?xml version="1.0" encoding="utf-8"?>
+<w:numbering xmlns:wpc="http://schemas.microsoft.com/office/word/2010/wordprocessingCanvas" xmlns:mc="http://schemas.openxmlformats.org/markup-compatibility/2006" xmlns:o="urn:schemas-microsoft-com:office:office" xmlns:r="http://schemas.openxmlformats.org/officeDocument/2006/relationships" xmlns:m="http://schemas.openxmlformats.org/officeDocument/2006/math" xmlns:v="urn:schemas-microsoft-com:vml" xmlns:wp14="http://schemas.microsoft.com/office/word/2010/wordprocessingDrawing" xmlns:wp="http://schemas.openxmlformats.org/drawingml/2006/wordprocessingDrawing" xmlns:w10="urn:schemas-microsoft-com:office:word" xmlns:w="http://schemas.openxmlformats.org/wordprocessingml/2006/main" xmlns:w14="http://schemas.microsoft.com/office/word/2010/wordml" xmlns:w15="http://schemas.microsoft.com/office/word/2012/wordml" xmlns:wpg="http://schemas.microsoft.com/office/word/2010/wordprocessingGroup" xmlns:wpi="http://schemas.microsoft.com/office/word/2010/wordprocessingInk" xmlns:wne="http://schemas.microsoft.com/office/word/2006/wordml" xmlns:wps="http://schemas.microsoft.com/office/word/2010/wordprocessingShape" mc:Ignorable="w14 w15 wp14">
+  <w:abstractNum w:abstractNumId="0" w15:restartNumberingAfterBreak="0">
+    <w:nsid w:val="10496F92"/>
+    <w:multiLevelType w:val="hybridMultilevel"/>
+    <w:tmpl w:val="120833F6"/>
+    <w:lvl w:ilvl="0" w:tplc="0409000F">
+      <w:start w:val="1"/>
+      <w:numFmt w:val="decimal"/>
+      <w:lvlText w:val="%1."/>
+      <w:lvlJc w:val="left"/>
+      <w:pPr>
+        <w:ind w:left="720" w:hanging="360"/>
+      </w:pPr>
+      <w:rPr>
+        <w:rFonts w:hint="default"/>
+      </w:rPr>
+    </w:lvl>
+    <w:lvl w:ilvl="1" w:tplc="04090019">
+      <w:start w:val="1"/>
+      <w:numFmt w:val="lowerLetter"/>
+      <w:lvlText w:val="%2."/>
+      <w:lvlJc w:val="left"/>
+      <w:pPr>
+        <w:ind w:left="1440" w:hanging="360"/>
+      </w:pPr>
+    </w:lvl>
+    <w:lvl w:ilvl="2" w:tplc="0409001B" w:tentative="1">
+      <w:start w:val="1"/>
+      <w:numFmt w:val="lowerRoman"/>
+      <w:lvlText w:val="%3."/>
+      <w:lvlJc w:val="right"/>
+      <w:pPr>
+        <w:ind w:left="2160" w:hanging="180"/>
+      </w:pPr>
+    </w:lvl>
+    <w:lvl w:ilvl="3" w:tplc="0409000F" w:tentative="1">
+      <w:start w:val="1"/>
+      <w:numFmt w:val="decimal"/>
+      <w:lvlText w:val="%4."/>
+      <w:lvlJc w:val="left"/>
+      <w:pPr>
+        <w:ind w:left="2880" w:hanging="360"/>
+      </w:pPr>
+    </w:lvl>
+    <w:lvl w:ilvl="4" w:tplc="04090019" w:tentative="1">
+      <w:start w:val="1"/>
+      <w:numFmt w:val="lowerLetter"/>
+      <w:lvlText w:val="%5."/>
+      <w:lvlJc w:val="left"/>
+      <w:pPr>
+        <w:ind w:left="3600" w:hanging="360"/>
+      </w:pPr>
+    </w:lvl>
+    <w:lvl w:ilvl="5" w:tplc="0409001B" w:tentative="1">
+      <w:start w:val="1"/>
+      <w:numFmt w:val="lowerRoman"/>
+      <w:lvlText w:val="%6."/>
+      <w:lvlJc w:val="right"/>
+      <w:pPr>
+        <w:ind w:left="4320" w:hanging="180"/>
+      </w:pPr>
+    </w:lvl>
+    <w:lvl w:ilvl="6" w:tplc="0409000F" w:tentative="1">
+      <w:start w:val="1"/>
+      <w:numFmt w:val="decimal"/>
+      <w:lvlText w:val="%7."/>
+      <w:lvlJc w:val="left"/>
+      <w:pPr>
+        <w:ind w:left="5040" w:hanging="360"/>
+      </w:pPr>
+    </w:lvl>
+    <w:lvl w:ilvl="7" w:tplc="04090019" w:tentative="1">
+      <w:start w:val="1"/>
+      <w:numFmt w:val="lowerLetter"/>
+      <w:lvlText w:val="%8."/>
+      <w:lvlJc w:val="left"/>
+      <w:pPr>
+        <w:ind w:left="5760" w:hanging="360"/>
+      </w:pPr>
+    </w:lvl>
+    <w:lvl w:ilvl="8" w:tplc="0409001B" w:tentative="1">
+      <w:start w:val="1"/>
+      <w:numFmt w:val="lowerRoman"/>
+      <w:lvlText w:val="%9."/>
+      <w:lvlJc w:val="right"/>
+      <w:pPr>
+        <w:ind w:left="6480" w:hanging="180"/>
+      </w:pPr>
+    </w:lvl>
+  </w:abstractNum>
+  <w:num w:numId="1">
+    <w:abstractNumId w:val="0"/>
+  </w:num>
+</w:numbering>
 </file>
 
 <file path=word/styles.xml><?xml version="1.0" encoding="utf-8"?>
@@ -1125,6 +1600,17 @@
       <w:szCs w:val="26"/>
     </w:rPr>
   </w:style>
+  <w:style w:type="paragraph" w:styleId="ListParagraph">
+    <w:name w:val="List Paragraph"/>
+    <w:basedOn w:val="Normal"/>
+    <w:uiPriority w:val="34"/>
+    <w:qFormat/>
+    <w:rsid w:val="00E34D9C"/>
+    <w:pPr>
+      <w:ind w:left="720"/>
+      <w:contextualSpacing/>
+    </w:pPr>
+  </w:style>
 </w:styles>
 </file>
 

</xml_diff>